<commit_message>
1 - tested new type of template
</commit_message>
<xml_diff>
--- a/passport-processing/src/main/resources/803751 10.0 1 бар М20 2РМД.docx
+++ b/passport-processing/src/main/resources/803751 10.0 1 бар М20 2РМД.docx
@@ -25,7 +25,7 @@
     </w:p>
     <w:p>
       <w:pPr>
-        <w:spacing w:before="0"/>
+        <w:spacing w:before="0" w:line="276" w:lineRule="auto"/>
         <w:ind w:right="-1"/>
         <w:rPr>
           <w:rFonts w:cs="Arial"/>
@@ -39,7 +39,7 @@
           <w:sz w:val="16"/>
           <w:szCs w:val="20"/>
         </w:rPr>
-        <w:t>107023, г. Москва, ул. Электрозаводская, д. 24, стр. 3, ком.  219.2</w:t>
+        <w:t>107023, г. Москва, ул. Электрозаводская, д. 24, стр. 3, ком. 219.2</w:t>
       </w:r>
     </w:p>
     <w:p>
@@ -199,6 +199,25 @@
           <w:lang w:val="en-US"/>
         </w:rPr>
         <w:t>RMD</w:t>
+      </w:r>
+    </w:p>
+    <w:p>
+      <w:pPr>
+        <w:spacing w:before="0"/>
+        <w:ind w:right="-1"/>
+        <w:rPr>
+          <w:rFonts w:cs="Arial"/>
+          <w:sz w:val="20"/>
+          <w:szCs w:val="20"/>
+        </w:rPr>
+      </w:pPr>
+      <w:r>
+        <w:rPr>
+          <w:rFonts w:cs="Arial"/>
+          <w:sz w:val="20"/>
+          <w:szCs w:val="20"/>
+        </w:rPr>
+        <w:t>803751, 0…1 бар, 0.5%, М20х1,5, 4…20 мА, 2РМД</w:t>
       </w:r>
     </w:p>
     <w:p>
@@ -493,18 +512,8 @@
                 <w:sz w:val="18"/>
                 <w:szCs w:val="20"/>
               </w:rPr>
-              <w:t xml:space="preserve"> 60 … + 120 </w:t>
-            </w:r>
-            <w:proofErr w:type="spellStart"/>
-            <w:r>
-              <w:rPr>
-                <w:rFonts w:eastAsia="Calibri" w:cs="Arial"/>
-                <w:sz w:val="18"/>
-                <w:szCs w:val="20"/>
-              </w:rPr>
-              <w:t>оС</w:t>
-            </w:r>
-            <w:proofErr w:type="spellEnd"/>
+              <w:t xml:space="preserve"> 60 … + 120 С</w:t>
+            </w:r>
           </w:p>
         </w:tc>
       </w:tr>
@@ -674,25 +683,7 @@
                 <w:sz w:val="18"/>
                 <w:szCs w:val="20"/>
               </w:rPr>
-              <w:t xml:space="preserve"> B – 12,</w:t>
-            </w:r>
-            <w:proofErr w:type="gramStart"/>
-            <w:r>
-              <w:rPr>
-                <w:rFonts w:eastAsia="Calibri" w:cs="Arial"/>
-                <w:sz w:val="18"/>
-                <w:szCs w:val="20"/>
-              </w:rPr>
-              <w:t>5 )</w:t>
-            </w:r>
-            <w:proofErr w:type="gramEnd"/>
-            <w:r>
-              <w:rPr>
-                <w:rFonts w:eastAsia="Calibri" w:cs="Arial"/>
-                <w:sz w:val="18"/>
-                <w:szCs w:val="20"/>
-              </w:rPr>
-              <w:t xml:space="preserve"> / 20 мА</w:t>
+              <w:t xml:space="preserve"> B – 12,5) / 20 мА</w:t>
             </w:r>
           </w:p>
         </w:tc>
@@ -1129,6 +1120,7 @@
             </w:pPr>
             <w:r>
               <w:rPr>
+                <w:rFonts w:cs="Arial"/>
                 <w:bCs/>
                 <w:sz w:val="18"/>
                 <w:szCs w:val="18"/>
@@ -1231,6 +1223,7 @@
             </w:pPr>
             <w:r>
               <w:rPr>
+                <w:rFonts w:cs="Arial"/>
                 <w:bCs/>
                 <w:sz w:val="18"/>
                 <w:szCs w:val="18"/>
@@ -1364,17 +1357,17 @@
         <w:jc w:val="left"/>
         <w:rPr>
           <w:rFonts w:cs="Arial"/>
-          <w:sz w:val="20"/>
-          <w:szCs w:val="20"/>
-        </w:rPr>
-      </w:pPr>
-      <w:r>
-        <w:rPr>
-          <w:rFonts w:cs="Arial"/>
-          <w:sz w:val="20"/>
-          <w:szCs w:val="20"/>
-        </w:rPr>
-        <w:t xml:space="preserve">По вопросам рекламации обращаться  </w:t>
+          <w:sz w:val="16"/>
+          <w:szCs w:val="20"/>
+        </w:rPr>
+      </w:pPr>
+      <w:r>
+        <w:rPr>
+          <w:rFonts w:cs="Arial"/>
+          <w:sz w:val="16"/>
+          <w:szCs w:val="20"/>
+        </w:rPr>
+        <w:t xml:space="preserve">По вопросам рекламации обращаться </w:t>
       </w:r>
     </w:p>
     <w:p>
@@ -1384,14 +1377,14 @@
         <w:jc w:val="left"/>
         <w:rPr>
           <w:rFonts w:cs="Arial"/>
-          <w:sz w:val="18"/>
-          <w:szCs w:val="20"/>
-        </w:rPr>
-      </w:pPr>
-      <w:r>
-        <w:rPr>
-          <w:rFonts w:cs="Arial"/>
-          <w:sz w:val="18"/>
+          <w:sz w:val="16"/>
+          <w:szCs w:val="20"/>
+        </w:rPr>
+      </w:pPr>
+      <w:r>
+        <w:rPr>
+          <w:rFonts w:cs="Arial"/>
+          <w:sz w:val="16"/>
           <w:szCs w:val="20"/>
         </w:rPr>
         <w:tab/>
@@ -1405,7 +1398,7 @@
         <w:jc w:val="left"/>
         <w:rPr>
           <w:rFonts w:cs="Arial"/>
-          <w:sz w:val="18"/>
+          <w:sz w:val="16"/>
           <w:szCs w:val="20"/>
           <w:lang w:val="en-US"/>
         </w:rPr>
@@ -1413,7 +1406,7 @@
       <w:r>
         <w:rPr>
           <w:rFonts w:cs="Arial"/>
-          <w:sz w:val="18"/>
+          <w:sz w:val="16"/>
           <w:szCs w:val="20"/>
         </w:rPr>
         <w:t>т</w:t>
@@ -1421,7 +1414,7 @@
       <w:r>
         <w:rPr>
           <w:rFonts w:cs="Arial"/>
-          <w:sz w:val="18"/>
+          <w:sz w:val="16"/>
           <w:szCs w:val="20"/>
           <w:lang w:val="en-US"/>
         </w:rPr>
@@ -1430,7 +1423,7 @@
       <w:r>
         <w:rPr>
           <w:rFonts w:cs="Arial"/>
-          <w:sz w:val="18"/>
+          <w:sz w:val="16"/>
           <w:szCs w:val="20"/>
         </w:rPr>
         <w:t>ф</w:t>
@@ -1438,7 +1431,7 @@
       <w:r>
         <w:rPr>
           <w:rFonts w:cs="Arial"/>
-          <w:sz w:val="18"/>
+          <w:sz w:val="16"/>
           <w:szCs w:val="20"/>
           <w:lang w:val="en-US"/>
         </w:rPr>
@@ -1452,14 +1445,14 @@
         <w:jc w:val="left"/>
         <w:rPr>
           <w:rFonts w:cs="Arial"/>
-          <w:sz w:val="18"/>
-          <w:szCs w:val="20"/>
-        </w:rPr>
-      </w:pPr>
-      <w:r>
-        <w:rPr>
-          <w:rFonts w:cs="Arial"/>
-          <w:sz w:val="18"/>
+          <w:sz w:val="16"/>
+          <w:szCs w:val="20"/>
+        </w:rPr>
+      </w:pPr>
+      <w:r>
+        <w:rPr>
+          <w:rFonts w:cs="Arial"/>
+          <w:sz w:val="16"/>
           <w:szCs w:val="20"/>
         </w:rPr>
         <w:t>т./ф. (495) 646-20-92</w:t>
@@ -1539,7 +1532,7 @@
           </mc:Choice>
           <mc:Fallback>
             <w:pict>
-              <v:line w14:anchorId="19AE0138" id="Прямая соединительная линия 3" o:spid="_x0000_s1026" style="position:absolute;z-index:4;visibility:visible;mso-wrap-style:square;mso-wrap-distance-left:0;mso-wrap-distance-top:0;mso-wrap-distance-right:2.55pt;mso-wrap-distance-bottom:1.5pt;mso-position-horizontal:absolute;mso-position-horizontal-relative:text;mso-position-vertical:absolute;mso-position-vertical-relative:text" from="-13.5pt,8.65pt" to="579.5pt,8.7pt" o:gfxdata="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" o:allowincell="f" strokecolor="#5b9bd5" strokeweight=".5pt">
+              <v:line w14:anchorId="2BC1BA06" id="Прямая соединительная линия 3" o:spid="_x0000_s1026" style="position:absolute;z-index:4;visibility:visible;mso-wrap-style:square;mso-wrap-distance-left:0;mso-wrap-distance-top:0;mso-wrap-distance-right:2.55pt;mso-wrap-distance-bottom:1.5pt;mso-position-horizontal:absolute;mso-position-horizontal-relative:text;mso-position-vertical:absolute;mso-position-vertical-relative:text" from="-13.5pt,8.65pt" to="579.5pt,8.7pt" o:gfxdata="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" o:allowincell="f" strokecolor="#5b9bd5" strokeweight=".5pt">
                 <v:stroke joinstyle="miter"/>
               </v:line>
             </w:pict>
@@ -1649,107 +1642,26 @@
           <w:szCs w:val="20"/>
           <w:lang w:val="en-US"/>
         </w:rPr>
-        <w:t>RDZ</w:t>
-      </w:r>
-      <w:r>
-        <w:rPr>
-          <w:rFonts w:cs="Arial"/>
-          <w:b/>
-          <w:sz w:val="20"/>
-          <w:szCs w:val="20"/>
-          <w:lang w:val="en-US"/>
-        </w:rPr>
-        <w:t>-</w:t>
-      </w:r>
-      <w:r>
-        <w:rPr>
-          <w:rFonts w:cs="Arial"/>
-          <w:b/>
-          <w:sz w:val="20"/>
-          <w:szCs w:val="20"/>
-          <w:lang w:val="en-US"/>
-        </w:rPr>
-        <w:t>S</w:t>
-      </w:r>
-      <w:r>
-        <w:rPr>
-          <w:rFonts w:cs="Arial"/>
-          <w:b/>
-          <w:sz w:val="20"/>
-          <w:szCs w:val="20"/>
-          <w:lang w:val="en-US"/>
-        </w:rPr>
-        <w:t>-10.0-</w:t>
-      </w:r>
-      <w:r>
-        <w:rPr>
-          <w:rFonts w:cs="Arial"/>
-          <w:b/>
-          <w:sz w:val="20"/>
-          <w:szCs w:val="20"/>
-          <w:lang w:val="en-US"/>
-        </w:rPr>
-        <w:t>G</w:t>
-      </w:r>
-      <w:r>
-        <w:rPr>
-          <w:rFonts w:cs="Arial"/>
-          <w:b/>
-          <w:sz w:val="20"/>
-          <w:szCs w:val="20"/>
-          <w:lang w:val="en-US"/>
-        </w:rPr>
-        <w:t>-0/1-</w:t>
-      </w:r>
-      <w:r>
-        <w:rPr>
-          <w:rFonts w:cs="Arial"/>
-          <w:b/>
-          <w:sz w:val="20"/>
-          <w:szCs w:val="20"/>
-          <w:lang w:val="en-US"/>
-        </w:rPr>
-        <w:t>BAR</w:t>
-      </w:r>
-      <w:r>
-        <w:rPr>
-          <w:rFonts w:cs="Arial"/>
-          <w:b/>
-          <w:sz w:val="20"/>
-          <w:szCs w:val="20"/>
-          <w:lang w:val="en-US"/>
-        </w:rPr>
-        <w:t>-050-</w:t>
-      </w:r>
-      <w:r>
-        <w:rPr>
-          <w:rFonts w:cs="Arial"/>
-          <w:b/>
-          <w:sz w:val="20"/>
-          <w:szCs w:val="20"/>
-          <w:lang w:val="en-US"/>
-        </w:rPr>
-        <w:t>M</w:t>
-      </w:r>
-      <w:r>
-        <w:rPr>
-          <w:rFonts w:cs="Arial"/>
-          <w:b/>
-          <w:sz w:val="20"/>
-          <w:szCs w:val="20"/>
-          <w:lang w:val="en-US"/>
-        </w:rPr>
-        <w:t>20-</w:t>
-      </w:r>
-      <w:r>
-        <w:rPr>
-          <w:rFonts w:cs="Arial"/>
-          <w:b/>
-          <w:sz w:val="20"/>
-          <w:szCs w:val="20"/>
-          <w:lang w:val="en-US"/>
-        </w:rPr>
-        <w:t>RMD</w:t>
+        <w:t>RDZ-S-10.0-G-0/1-BAR-050-M20-RMD</w:t>
+      </w:r>
+    </w:p>
+    <w:p>
+      <w:pPr>
+        <w:spacing w:before="0"/>
+        <w:ind w:right="-1"/>
+        <w:rPr>
+          <w:rFonts w:cs="Arial"/>
+          <w:sz w:val="20"/>
+          <w:szCs w:val="20"/>
+        </w:rPr>
+      </w:pPr>
+      <w:r>
+        <w:rPr>
+          <w:rFonts w:cs="Arial"/>
+          <w:sz w:val="20"/>
+          <w:szCs w:val="20"/>
+        </w:rPr>
+        <w:t>803751, 0…1 бар, 0.5%, М20х1,5, 4…20 мА, 2РМД</w:t>
       </w:r>
     </w:p>
     <w:p>
@@ -2036,18 +1948,8 @@
                 <w:sz w:val="18"/>
                 <w:szCs w:val="20"/>
               </w:rPr>
-              <w:t xml:space="preserve"> 60 … + 120 </w:t>
-            </w:r>
-            <w:proofErr w:type="spellStart"/>
-            <w:r>
-              <w:rPr>
-                <w:rFonts w:eastAsia="Calibri" w:cs="Arial"/>
-                <w:sz w:val="18"/>
-                <w:szCs w:val="20"/>
-              </w:rPr>
-              <w:t>оС</w:t>
-            </w:r>
-            <w:proofErr w:type="spellEnd"/>
+              <w:t xml:space="preserve"> 60 … + 120 С</w:t>
+            </w:r>
           </w:p>
         </w:tc>
       </w:tr>
@@ -2217,25 +2119,7 @@
                 <w:sz w:val="18"/>
                 <w:szCs w:val="20"/>
               </w:rPr>
-              <w:t xml:space="preserve"> B – 12,</w:t>
-            </w:r>
-            <w:proofErr w:type="gramStart"/>
-            <w:r>
-              <w:rPr>
-                <w:rFonts w:eastAsia="Calibri" w:cs="Arial"/>
-                <w:sz w:val="18"/>
-                <w:szCs w:val="20"/>
-              </w:rPr>
-              <w:t>5 )</w:t>
-            </w:r>
-            <w:proofErr w:type="gramEnd"/>
-            <w:r>
-              <w:rPr>
-                <w:rFonts w:eastAsia="Calibri" w:cs="Arial"/>
-                <w:sz w:val="18"/>
-                <w:szCs w:val="20"/>
-              </w:rPr>
-              <w:t xml:space="preserve"> / 20 мА</w:t>
+              <w:t xml:space="preserve"> B – 12,5) / 20 мА</w:t>
             </w:r>
           </w:p>
         </w:tc>
@@ -2648,6 +2532,7 @@
             </w:pPr>
             <w:r>
               <w:rPr>
+                <w:rFonts w:cs="Arial"/>
                 <w:bCs/>
                 <w:sz w:val="18"/>
                 <w:szCs w:val="18"/>
@@ -2750,6 +2635,7 @@
             </w:pPr>
             <w:r>
               <w:rPr>
+                <w:rFonts w:cs="Arial"/>
                 <w:bCs/>
                 <w:sz w:val="18"/>
                 <w:szCs w:val="18"/>
@@ -2895,17 +2781,25 @@
         <w:jc w:val="left"/>
         <w:rPr>
           <w:rFonts w:cs="Arial"/>
-          <w:sz w:val="20"/>
-          <w:szCs w:val="20"/>
-        </w:rPr>
-      </w:pPr>
-      <w:r>
-        <w:rPr>
-          <w:rFonts w:cs="Arial"/>
-          <w:sz w:val="20"/>
-          <w:szCs w:val="20"/>
-        </w:rPr>
-        <w:t xml:space="preserve">По вопросам рекламации обращаться  </w:t>
+          <w:sz w:val="16"/>
+          <w:szCs w:val="20"/>
+        </w:rPr>
+      </w:pPr>
+      <w:r>
+        <w:rPr>
+          <w:rFonts w:cs="Arial"/>
+          <w:sz w:val="16"/>
+          <w:szCs w:val="20"/>
+        </w:rPr>
+        <w:t xml:space="preserve">По </w:t>
+      </w:r>
+      <w:r>
+        <w:rPr>
+          <w:rFonts w:cs="Arial"/>
+          <w:sz w:val="16"/>
+          <w:szCs w:val="20"/>
+        </w:rPr>
+        <w:t xml:space="preserve">вопросам рекламации обращаться </w:t>
       </w:r>
     </w:p>
     <w:p>
@@ -2915,14 +2809,14 @@
         <w:jc w:val="left"/>
         <w:rPr>
           <w:rFonts w:cs="Arial"/>
-          <w:sz w:val="18"/>
-          <w:szCs w:val="20"/>
-        </w:rPr>
-      </w:pPr>
-      <w:r>
-        <w:rPr>
-          <w:rFonts w:cs="Arial"/>
-          <w:sz w:val="18"/>
+          <w:sz w:val="16"/>
+          <w:szCs w:val="20"/>
+        </w:rPr>
+      </w:pPr>
+      <w:r>
+        <w:rPr>
+          <w:rFonts w:cs="Arial"/>
+          <w:sz w:val="16"/>
           <w:szCs w:val="20"/>
         </w:rPr>
         <w:tab/>
@@ -2936,9 +2830,95 @@
         <w:jc w:val="left"/>
         <w:rPr>
           <w:rFonts w:cs="Arial"/>
+          <w:sz w:val="16"/>
+          <w:szCs w:val="20"/>
+          <w:lang w:val="en-US"/>
+        </w:rPr>
+      </w:pPr>
+      <w:r>
+        <w:rPr>
+          <w:rFonts w:cs="Arial"/>
+          <w:sz w:val="16"/>
+          <w:szCs w:val="20"/>
+        </w:rPr>
+        <w:t>т</w:t>
+      </w:r>
+      <w:r>
+        <w:rPr>
+          <w:rFonts w:cs="Arial"/>
+          <w:sz w:val="16"/>
+          <w:szCs w:val="20"/>
+          <w:lang w:val="en-US"/>
+        </w:rPr>
+        <w:t>./</w:t>
+      </w:r>
+      <w:r>
+        <w:rPr>
+          <w:rFonts w:cs="Arial"/>
+          <w:sz w:val="16"/>
+          <w:szCs w:val="20"/>
+        </w:rPr>
+        <w:t>ф</w:t>
+      </w:r>
+      <w:r>
+        <w:rPr>
+          <w:rFonts w:cs="Arial"/>
+          <w:sz w:val="16"/>
+          <w:szCs w:val="20"/>
+          <w:lang w:val="en-US"/>
+        </w:rPr>
+        <w:t>. (495) 921-30-12, E-mail: info@all-impex.ru</w:t>
+      </w:r>
+    </w:p>
+    <w:p>
+      <w:pPr>
+        <w:spacing w:before="0"/>
+        <w:ind w:right="-1"/>
+        <w:jc w:val="left"/>
+        <w:rPr>
+          <w:rFonts w:cs="Arial"/>
+          <w:sz w:val="16"/>
+          <w:szCs w:val="20"/>
+        </w:rPr>
+      </w:pPr>
+      <w:r>
+        <w:rPr>
+          <w:rFonts w:cs="Arial"/>
+          <w:sz w:val="16"/>
+          <w:szCs w:val="20"/>
+        </w:rPr>
+        <w:t>т./ф. (495) 646-20-92</w:t>
+      </w:r>
+    </w:p>
+    <w:p>
+      <w:pPr>
+        <w:spacing w:before="0"/>
+        <w:ind w:right="-1"/>
+        <w:rPr>
+          <w:rFonts w:cs="Arial"/>
+          <w:b/>
+          <w:sz w:val="20"/>
+          <w:szCs w:val="20"/>
+        </w:rPr>
+      </w:pPr>
+      <w:r>
+        <w:rPr>
+          <w:rFonts w:cs="Arial"/>
+          <w:b/>
+          <w:sz w:val="20"/>
+          <w:szCs w:val="20"/>
+        </w:rPr>
+        <w:t>Сведения о поверке</w:t>
+      </w:r>
+    </w:p>
+    <w:p>
+      <w:pPr>
+        <w:spacing w:before="0"/>
+        <w:ind w:right="-1"/>
+        <w:rPr>
+          <w:rFonts w:cs="Arial"/>
           <w:sz w:val="18"/>
           <w:szCs w:val="20"/>
-          <w:lang w:val="en-US"/>
         </w:rPr>
       </w:pPr>
       <w:r>
@@ -2947,127 +2927,8 @@
           <w:sz w:val="18"/>
           <w:szCs w:val="20"/>
         </w:rPr>
-        <w:t>т</w:t>
-      </w:r>
-      <w:r>
-        <w:rPr>
-          <w:rFonts w:cs="Arial"/>
-          <w:sz w:val="18"/>
-          <w:szCs w:val="20"/>
-          <w:lang w:val="en-US"/>
-        </w:rPr>
-        <w:t>./</w:t>
-      </w:r>
-      <w:r>
-        <w:rPr>
-          <w:rFonts w:cs="Arial"/>
-          <w:sz w:val="18"/>
-          <w:szCs w:val="20"/>
-        </w:rPr>
-        <w:t>ф</w:t>
-      </w:r>
-      <w:r>
-        <w:rPr>
-          <w:rFonts w:cs="Arial"/>
-          <w:sz w:val="18"/>
-          <w:szCs w:val="20"/>
-          <w:lang w:val="en-US"/>
-        </w:rPr>
-        <w:t>. (495) 921-30-12, E-mail: info@all-impex.ru</w:t>
-      </w:r>
-    </w:p>
-    <w:p>
-      <w:pPr>
-        <w:spacing w:before="0"/>
-        <w:ind w:right="-1"/>
-        <w:jc w:val="left"/>
-        <w:rPr>
-          <w:rFonts w:cs="Arial"/>
-          <w:sz w:val="18"/>
-          <w:szCs w:val="20"/>
-        </w:rPr>
-      </w:pPr>
-      <w:r>
-        <w:rPr>
-          <w:rFonts w:cs="Arial"/>
-          <w:sz w:val="18"/>
-          <w:szCs w:val="20"/>
-        </w:rPr>
-        <w:t>т./ф. (495) 646-20-92</w:t>
-      </w:r>
-    </w:p>
-    <w:p>
-      <w:pPr>
-        <w:spacing w:before="0"/>
-        <w:ind w:right="-1"/>
-        <w:jc w:val="left"/>
-        <w:rPr>
-          <w:rFonts w:cs="Arial"/>
-          <w:sz w:val="18"/>
-          <w:szCs w:val="20"/>
-        </w:rPr>
-      </w:pPr>
-    </w:p>
-    <w:p>
-      <w:pPr>
-        <w:spacing w:before="0"/>
-        <w:ind w:right="-1"/>
-        <w:jc w:val="left"/>
-        <w:rPr>
-          <w:rFonts w:cs="Arial"/>
-          <w:sz w:val="18"/>
-          <w:szCs w:val="20"/>
-        </w:rPr>
-      </w:pPr>
-    </w:p>
-    <w:p>
-      <w:pPr>
-        <w:spacing w:before="0"/>
-        <w:ind w:right="-1"/>
-        <w:rPr>
-          <w:rFonts w:cs="Arial"/>
-          <w:sz w:val="18"/>
-          <w:szCs w:val="20"/>
-        </w:rPr>
-      </w:pPr>
-      <w:r>
-        <w:rPr>
-          <w:rFonts w:cs="Arial"/>
-          <w:sz w:val="18"/>
-          <w:szCs w:val="20"/>
-        </w:rPr>
-        <w:t>Сведения о поверке</w:t>
-      </w:r>
-    </w:p>
-    <w:p>
-      <w:pPr>
-        <w:spacing w:before="0"/>
-        <w:ind w:right="-1"/>
-        <w:rPr>
-          <w:rFonts w:cs="Arial"/>
-          <w:sz w:val="18"/>
-          <w:szCs w:val="20"/>
-        </w:rPr>
-      </w:pPr>
-      <w:r>
-        <w:rPr>
-          <w:rFonts w:cs="Arial"/>
-          <w:sz w:val="18"/>
-          <w:szCs w:val="20"/>
-        </w:rPr>
         <w:t>Первичная поверка произведена. Датчик признан годным к эксплуатации.</w:t>
       </w:r>
-    </w:p>
-    <w:p>
-      <w:pPr>
-        <w:spacing w:before="0"/>
-        <w:ind w:right="-1"/>
-        <w:rPr>
-          <w:rFonts w:cs="Arial"/>
-          <w:sz w:val="18"/>
-          <w:szCs w:val="20"/>
-        </w:rPr>
-      </w:pPr>
     </w:p>
     <w:p>
       <w:pPr>
@@ -3169,7 +3030,7 @@
       </w:tblGrid>
       <w:tr>
         <w:trPr>
-          <w:trHeight w:val="616"/>
+          <w:trHeight w:val="20"/>
         </w:trPr>
         <w:tc>
           <w:tcPr>
@@ -3252,7 +3113,7 @@
               <w:spacing w:before="0"/>
               <w:ind w:right="-1"/>
               <w:rPr>
-                <w:rFonts w:cs="Arial"/>
+                <w:rFonts w:eastAsia="Calibri" w:cs="Arial"/>
                 <w:sz w:val="16"/>
                 <w:szCs w:val="16"/>
               </w:rPr>
@@ -3270,7 +3131,7 @@
       </w:tr>
       <w:tr>
         <w:trPr>
-          <w:trHeight w:hRule="exact" w:val="454"/>
+          <w:trHeight w:val="397"/>
         </w:trPr>
         <w:tc>
           <w:tcPr>
@@ -3343,7 +3204,7 @@
       </w:tr>
       <w:tr>
         <w:trPr>
-          <w:trHeight w:hRule="exact" w:val="454"/>
+          <w:trHeight w:val="397"/>
         </w:trPr>
         <w:tc>
           <w:tcPr>
@@ -3416,7 +3277,7 @@
       </w:tr>
       <w:tr>
         <w:trPr>
-          <w:trHeight w:hRule="exact" w:val="454"/>
+          <w:trHeight w:val="397"/>
         </w:trPr>
         <w:tc>
           <w:tcPr>
@@ -3489,7 +3350,7 @@
       </w:tr>
       <w:tr>
         <w:trPr>
-          <w:trHeight w:hRule="exact" w:val="454"/>
+          <w:trHeight w:val="397"/>
         </w:trPr>
         <w:tc>
           <w:tcPr>
@@ -3562,7 +3423,7 @@
       </w:tr>
       <w:tr>
         <w:trPr>
-          <w:trHeight w:hRule="exact" w:val="454"/>
+          <w:trHeight w:val="397"/>
         </w:trPr>
         <w:tc>
           <w:tcPr>
@@ -3635,7 +3496,7 @@
       </w:tr>
       <w:tr>
         <w:trPr>
-          <w:trHeight w:hRule="exact" w:val="453"/>
+          <w:trHeight w:val="397"/>
         </w:trPr>
         <w:tc>
           <w:tcPr>
@@ -3738,6 +3599,54 @@
         <w:jc w:val="left"/>
         <w:rPr>
           <w:rFonts w:cs="Arial"/>
+          <w:sz w:val="18"/>
+          <w:szCs w:val="20"/>
+        </w:rPr>
+      </w:pPr>
+    </w:p>
+    <w:p>
+      <w:pPr>
+        <w:spacing w:before="0"/>
+        <w:ind w:right="-1"/>
+        <w:jc w:val="left"/>
+        <w:rPr>
+          <w:rFonts w:cs="Arial"/>
+          <w:sz w:val="18"/>
+          <w:szCs w:val="20"/>
+        </w:rPr>
+      </w:pPr>
+    </w:p>
+    <w:p>
+      <w:pPr>
+        <w:spacing w:before="0"/>
+        <w:ind w:right="-1"/>
+        <w:jc w:val="left"/>
+        <w:rPr>
+          <w:rFonts w:cs="Arial"/>
+          <w:sz w:val="18"/>
+          <w:szCs w:val="20"/>
+        </w:rPr>
+      </w:pPr>
+    </w:p>
+    <w:p>
+      <w:pPr>
+        <w:spacing w:before="0"/>
+        <w:ind w:right="-1"/>
+        <w:jc w:val="left"/>
+        <w:rPr>
+          <w:rFonts w:cs="Arial"/>
+          <w:sz w:val="18"/>
+          <w:szCs w:val="20"/>
+        </w:rPr>
+      </w:pPr>
+    </w:p>
+    <w:p>
+      <w:pPr>
+        <w:spacing w:before="0"/>
+        <w:ind w:right="-1"/>
+        <w:jc w:val="left"/>
+        <w:rPr>
+          <w:rFonts w:cs="Arial"/>
           <w:b/>
           <w:sz w:val="18"/>
           <w:szCs w:val="20"/>
@@ -3755,7 +3664,7 @@
     </w:p>
     <w:p>
       <w:pPr>
-        <w:spacing w:before="0" w:line="360" w:lineRule="auto"/>
+        <w:spacing w:before="0"/>
         <w:ind w:right="-1"/>
         <w:jc w:val="left"/>
         <w:rPr>
@@ -3810,8 +3719,9 @@
     </w:p>
     <w:p>
       <w:pPr>
-        <w:spacing w:before="0" w:line="360" w:lineRule="auto"/>
-        <w:ind w:right="-1"/>
+        <w:spacing w:before="0"/>
+        <w:ind w:right="-1"/>
+        <w:jc w:val="left"/>
         <w:rPr>
           <w:rFonts w:cs="Arial"/>
           <w:sz w:val="18"/>
@@ -3825,6 +3735,27 @@
         <w:ind w:right="-1"/>
         <w:rPr>
           <w:rFonts w:cs="Arial"/>
+          <w:b/>
+          <w:sz w:val="20"/>
+          <w:szCs w:val="20"/>
+        </w:rPr>
+      </w:pPr>
+      <w:r>
+        <w:rPr>
+          <w:rFonts w:cs="Arial"/>
+          <w:b/>
+          <w:sz w:val="20"/>
+          <w:szCs w:val="20"/>
+        </w:rPr>
+        <w:t>Сведения о поверке</w:t>
+      </w:r>
+    </w:p>
+    <w:p>
+      <w:pPr>
+        <w:spacing w:before="0"/>
+        <w:ind w:right="-1"/>
+        <w:rPr>
+          <w:rFonts w:cs="Arial"/>
           <w:sz w:val="18"/>
           <w:szCs w:val="20"/>
         </w:rPr>
@@ -3835,38 +3766,8 @@
           <w:sz w:val="18"/>
           <w:szCs w:val="20"/>
         </w:rPr>
-        <w:t>Сведения о поверке</w:t>
-      </w:r>
-    </w:p>
-    <w:p>
-      <w:pPr>
-        <w:spacing w:before="0"/>
-        <w:ind w:right="-1"/>
-        <w:rPr>
-          <w:rFonts w:cs="Arial"/>
-          <w:sz w:val="18"/>
-          <w:szCs w:val="20"/>
-        </w:rPr>
-      </w:pPr>
-      <w:r>
-        <w:rPr>
-          <w:rFonts w:cs="Arial"/>
-          <w:sz w:val="18"/>
-          <w:szCs w:val="20"/>
-        </w:rPr>
         <w:t>Первичная поверка произведена. Датчик признан годным к эксплуатации.</w:t>
       </w:r>
-    </w:p>
-    <w:p>
-      <w:pPr>
-        <w:spacing w:before="0"/>
-        <w:ind w:right="-1"/>
-        <w:rPr>
-          <w:rFonts w:cs="Arial"/>
-          <w:sz w:val="18"/>
-          <w:szCs w:val="20"/>
-        </w:rPr>
-      </w:pPr>
     </w:p>
     <w:p>
       <w:pPr>
@@ -3967,6 +3868,9 @@
         <w:gridCol w:w="1271"/>
       </w:tblGrid>
       <w:tr>
+        <w:trPr>
+          <w:trHeight w:val="20"/>
+        </w:trPr>
         <w:tc>
           <w:tcPr>
             <w:tcW w:w="1262" w:type="dxa"/>
@@ -4048,7 +3952,7 @@
               <w:spacing w:before="0"/>
               <w:ind w:right="-1"/>
               <w:rPr>
-                <w:rFonts w:cs="Arial"/>
+                <w:rFonts w:eastAsia="Calibri" w:cs="Arial"/>
                 <w:sz w:val="16"/>
                 <w:szCs w:val="16"/>
               </w:rPr>
@@ -4066,7 +3970,7 @@
       </w:tr>
       <w:tr>
         <w:trPr>
-          <w:trHeight w:val="454"/>
+          <w:trHeight w:val="397"/>
         </w:trPr>
         <w:tc>
           <w:tcPr>
@@ -4139,7 +4043,7 @@
       </w:tr>
       <w:tr>
         <w:trPr>
-          <w:trHeight w:val="454"/>
+          <w:trHeight w:val="397"/>
         </w:trPr>
         <w:tc>
           <w:tcPr>
@@ -4212,7 +4116,7 @@
       </w:tr>
       <w:tr>
         <w:trPr>
-          <w:trHeight w:val="454"/>
+          <w:trHeight w:val="397"/>
         </w:trPr>
         <w:tc>
           <w:tcPr>
@@ -4285,7 +4189,7 @@
       </w:tr>
       <w:tr>
         <w:trPr>
-          <w:trHeight w:val="454"/>
+          <w:trHeight w:val="397"/>
         </w:trPr>
         <w:tc>
           <w:tcPr>
@@ -4358,7 +4262,7 @@
       </w:tr>
       <w:tr>
         <w:trPr>
-          <w:trHeight w:val="454"/>
+          <w:trHeight w:val="397"/>
         </w:trPr>
         <w:tc>
           <w:tcPr>
@@ -4431,7 +4335,7 @@
       </w:tr>
       <w:tr>
         <w:trPr>
-          <w:trHeight w:val="454"/>
+          <w:trHeight w:val="397"/>
         </w:trPr>
         <w:tc>
           <w:tcPr>
@@ -4522,37 +4426,84 @@
         <w:jc w:val="left"/>
         <w:rPr>
           <w:rFonts w:cs="Arial"/>
+          <w:sz w:val="18"/>
+          <w:szCs w:val="20"/>
+        </w:rPr>
+      </w:pPr>
+    </w:p>
+    <w:p>
+      <w:pPr>
+        <w:spacing w:before="0"/>
+        <w:ind w:right="-1"/>
+        <w:jc w:val="left"/>
+        <w:rPr>
+          <w:rFonts w:cs="Arial"/>
+          <w:sz w:val="18"/>
+          <w:szCs w:val="20"/>
+        </w:rPr>
+      </w:pPr>
+    </w:p>
+    <w:p>
+      <w:pPr>
+        <w:spacing w:before="0"/>
+        <w:ind w:right="-1"/>
+        <w:jc w:val="left"/>
+        <w:rPr>
+          <w:rFonts w:cs="Arial"/>
+          <w:sz w:val="18"/>
+          <w:szCs w:val="20"/>
+        </w:rPr>
+      </w:pPr>
+    </w:p>
+    <w:p>
+      <w:pPr>
+        <w:spacing w:before="0"/>
+        <w:ind w:right="-1"/>
+        <w:jc w:val="left"/>
+        <w:rPr>
+          <w:rFonts w:cs="Arial"/>
+          <w:sz w:val="18"/>
+          <w:szCs w:val="20"/>
+        </w:rPr>
+      </w:pPr>
+    </w:p>
+    <w:p>
+      <w:pPr>
+        <w:spacing w:before="0"/>
+        <w:ind w:right="-1"/>
+        <w:jc w:val="left"/>
+        <w:rPr>
+          <w:rFonts w:cs="Arial"/>
+          <w:sz w:val="18"/>
+          <w:szCs w:val="20"/>
+        </w:rPr>
+      </w:pPr>
+    </w:p>
+    <w:p>
+      <w:pPr>
+        <w:spacing w:before="0"/>
+        <w:ind w:right="-1"/>
+        <w:jc w:val="left"/>
+        <w:rPr>
+          <w:rFonts w:cs="Arial"/>
           <w:b/>
           <w:sz w:val="18"/>
           <w:szCs w:val="20"/>
         </w:rPr>
       </w:pPr>
-    </w:p>
-    <w:p>
-      <w:pPr>
-        <w:spacing w:before="0"/>
-        <w:ind w:right="-1"/>
-        <w:jc w:val="left"/>
+      <w:r>
         <w:rPr>
           <w:rFonts w:cs="Arial"/>
           <w:b/>
           <w:sz w:val="18"/>
           <w:szCs w:val="20"/>
         </w:rPr>
-      </w:pPr>
-      <w:r>
-        <w:rPr>
-          <w:rFonts w:cs="Arial"/>
-          <w:b/>
-          <w:sz w:val="18"/>
-          <w:szCs w:val="20"/>
-        </w:rPr>
         <w:t>Внимание! В случае утраты, паспорт восстановлению не подлежит. Дубликат не выдается.</w:t>
       </w:r>
     </w:p>
     <w:p>
       <w:pPr>
-        <w:spacing w:before="0"/>
+        <w:spacing w:before="0" w:line="360" w:lineRule="auto"/>
         <w:ind w:right="-1"/>
         <w:jc w:val="left"/>
         <w:rPr>
@@ -4567,10 +4518,10 @@
           <w:lang w:eastAsia="ru-RU"/>
         </w:rPr>
         <w:drawing>
-          <wp:inline distT="0" distB="0" distL="0" distR="0">
+          <wp:inline distT="0" distB="0" distL="0" distR="0" wp14:anchorId="5430F257" wp14:editId="74CDD0AA">
             <wp:extent cx="1238250" cy="552450"/>
             <wp:effectExtent l="0" t="0" r="0" b="0"/>
-            <wp:docPr id="3" name="Рисунок 1"/>
+            <wp:docPr id="5" name="Рисунок 5"/>
             <wp:cNvGraphicFramePr>
               <a:graphicFrameLocks xmlns:a="http://schemas.openxmlformats.org/drawingml/2006/main" noChangeAspect="1"/>
             </wp:cNvGraphicFramePr>
@@ -4578,7 +4529,7 @@
               <a:graphicData uri="http://schemas.openxmlformats.org/drawingml/2006/picture">
                 <pic:pic xmlns:pic="http://schemas.openxmlformats.org/drawingml/2006/picture">
                   <pic:nvPicPr>
-                    <pic:cNvPr id="3" name="Рисунок 1"/>
+                    <pic:cNvPr id="2" name="Рисунок 2"/>
                     <pic:cNvPicPr>
                       <a:picLocks noChangeAspect="1" noChangeArrowheads="1"/>
                     </pic:cNvPicPr>
@@ -4604,31 +4555,6 @@
           </wp:inline>
         </w:drawing>
       </w:r>
-    </w:p>
-    <w:p>
-      <w:pPr>
-        <w:spacing w:before="0"/>
-        <w:ind w:right="-1"/>
-        <w:jc w:val="left"/>
-        <w:rPr>
-          <w:rFonts w:cs="Arial"/>
-          <w:sz w:val="18"/>
-          <w:szCs w:val="20"/>
-        </w:rPr>
-      </w:pPr>
-    </w:p>
-    <w:p>
-      <w:pPr>
-        <w:spacing w:before="0" w:line="480" w:lineRule="auto"/>
-        <w:ind w:right="-1"/>
-        <w:jc w:val="left"/>
-        <w:rPr>
-          <w:rFonts w:cs="Arial"/>
-          <w:sz w:val="18"/>
-          <w:szCs w:val="20"/>
-          <w:lang w:val="en-US"/>
-        </w:rPr>
-      </w:pPr>
     </w:p>
     <w:sectPr>
       <w:type w:val="continuous"/>
@@ -5445,7 +5371,7 @@
 </file>
 
 <file path=customXml/itemProps1.xml><?xml version="1.0" encoding="utf-8"?>
-<ds:datastoreItem xmlns:ds="http://schemas.openxmlformats.org/officeDocument/2006/customXml" ds:itemID="{A58C8F6E-FB1D-4F84-8D43-91EF5152EA71}">
+<ds:datastoreItem xmlns:ds="http://schemas.openxmlformats.org/officeDocument/2006/customXml" ds:itemID="{A34DBB96-5C46-4B46-989B-401659FD9DC1}">
   <ds:schemaRefs>
     <ds:schemaRef ds:uri="http://schemas.openxmlformats.org/officeDocument/2006/bibliography"/>
   </ds:schemaRefs>

</xml_diff>